<commit_message>
docs(projects):Springboot 工程 Signed-off-by: byf312358196 <baiyifan@163.com>
</commit_message>
<xml_diff>
--- a/20.项目经验/7.项目文档/单体改进微服务.docx
+++ b/20.项目经验/7.项目文档/单体改进微服务.docx
@@ -592,6 +592,7 @@
       <w:pPr>
         <w:pStyle w:val="3"/>
         <w:numPr>
+          <w:ilvl w:val="0"/>
           <w:numId w:val="0"/>
         </w:numPr>
         <w:bidi w:val="0"/>
@@ -2172,6 +2173,2003 @@
     <w:p>
       <w:pPr>
         <w:ind w:left="0" w:leftChars="0" w:firstLine="0" w:firstLineChars="0"/>
+        <w:rPr>
+          <w:rFonts w:hint="eastAsia"/>
+          <w:lang w:val="en-US" w:eastAsia="zh-CN"/>
+        </w:rPr>
+      </w:pPr>
+      <w:r>
+        <w:rPr>
+          <w:rFonts w:hint="eastAsia"/>
+          <w:lang w:val="en-US" w:eastAsia="zh-CN"/>
+        </w:rPr>
+        <w:t>SpringBoot目录结构</w:t>
+      </w:r>
+    </w:p>
+    <w:p>
+      <w:pPr>
+        <w:ind w:left="0" w:leftChars="0" w:firstLine="0" w:firstLineChars="0"/>
+      </w:pPr>
+      <w:r>
+        <w:drawing>
+          <wp:inline distT="0" distB="0" distL="114300" distR="114300">
+            <wp:extent cx="4051935" cy="2833370"/>
+            <wp:effectExtent l="0" t="0" r="5715" b="5080"/>
+            <wp:docPr id="5" name="图片 2"/>
+            <wp:cNvGraphicFramePr>
+              <a:graphicFrameLocks xmlns:a="http://schemas.openxmlformats.org/drawingml/2006/main" noChangeAspect="1"/>
+            </wp:cNvGraphicFramePr>
+            <a:graphic xmlns:a="http://schemas.openxmlformats.org/drawingml/2006/main">
+              <a:graphicData uri="http://schemas.openxmlformats.org/drawingml/2006/picture">
+                <pic:pic xmlns:pic="http://schemas.openxmlformats.org/drawingml/2006/picture">
+                  <pic:nvPicPr>
+                    <pic:cNvPr id="5" name="图片 2"/>
+                    <pic:cNvPicPr>
+                      <a:picLocks noChangeAspect="1"/>
+                    </pic:cNvPicPr>
+                  </pic:nvPicPr>
+                  <pic:blipFill>
+                    <a:blip r:embed="rId32"/>
+                    <a:stretch>
+                      <a:fillRect/>
+                    </a:stretch>
+                  </pic:blipFill>
+                  <pic:spPr>
+                    <a:xfrm>
+                      <a:off x="0" y="0"/>
+                      <a:ext cx="4051935" cy="2833370"/>
+                    </a:xfrm>
+                    <a:prstGeom prst="rect">
+                      <a:avLst/>
+                    </a:prstGeom>
+                    <a:noFill/>
+                    <a:ln>
+                      <a:noFill/>
+                    </a:ln>
+                  </pic:spPr>
+                </pic:pic>
+              </a:graphicData>
+            </a:graphic>
+          </wp:inline>
+        </w:drawing>
+      </w:r>
+    </w:p>
+    <w:p>
+      <w:pPr>
+        <w:ind w:left="0" w:leftChars="0" w:firstLine="0" w:firstLineChars="0"/>
+        <w:rPr>
+          <w:rFonts w:hint="eastAsia"/>
+          <w:lang w:val="en-US" w:eastAsia="zh-CN"/>
+        </w:rPr>
+      </w:pPr>
+      <w:r>
+        <w:rPr>
+          <w:rFonts w:hint="eastAsia"/>
+          <w:lang w:val="en-US" w:eastAsia="zh-CN"/>
+        </w:rPr>
+        <w:t>Pom.xml实现SpringBoot的两种方式：</w:t>
+      </w:r>
+    </w:p>
+    <w:p>
+      <w:pPr>
+        <w:pStyle w:val="6"/>
+        <w:keepNext w:val="0"/>
+        <w:keepLines w:val="0"/>
+        <w:widowControl/>
+        <w:suppressLineNumbers w:val="0"/>
+        <w:shd w:val="clear" w:fill="FFFFFF"/>
+        <w:rPr>
+          <w:rFonts w:hint="eastAsia" w:ascii="Consolas" w:hAnsi="Consolas" w:cs="Consolas"/>
+          <w:color w:val="000000"/>
+          <w:sz w:val="24"/>
+          <w:szCs w:val="24"/>
+          <w:shd w:val="clear" w:fill="FFFFFF"/>
+          <w:lang w:val="en-US" w:eastAsia="zh-CN"/>
+        </w:rPr>
+      </w:pPr>
+      <w:r>
+        <w:rPr>
+          <w:rFonts w:hint="eastAsia"/>
+          <w:lang w:val="en-US" w:eastAsia="zh-CN"/>
+        </w:rPr>
+        <w:t>①继承</w:t>
+      </w:r>
+      <w:r>
+        <w:rPr>
+          <w:rFonts w:hint="default" w:ascii="Consolas" w:hAnsi="Consolas" w:eastAsia="Consolas" w:cs="Consolas"/>
+          <w:color w:val="000000"/>
+          <w:sz w:val="24"/>
+          <w:szCs w:val="24"/>
+          <w:shd w:val="clear" w:fill="FFFFFF"/>
+        </w:rPr>
+        <w:t>spring-boot-starter</w:t>
+      </w:r>
+      <w:r>
+        <w:rPr>
+          <w:rFonts w:hint="eastAsia" w:ascii="Consolas" w:hAnsi="Consolas" w:cs="Consolas"/>
+          <w:color w:val="000000"/>
+          <w:sz w:val="24"/>
+          <w:szCs w:val="24"/>
+          <w:shd w:val="clear" w:fill="FFFFFF"/>
+          <w:lang w:val="en-US" w:eastAsia="zh-CN"/>
+        </w:rPr>
+        <w:t>-parent</w:t>
+      </w:r>
+    </w:p>
+    <w:tbl>
+      <w:tblPr>
+        <w:tblStyle w:val="9"/>
+        <w:tblW w:w="8522" w:type="dxa"/>
+        <w:tblInd w:w="0" w:type="dxa"/>
+        <w:tblBorders>
+          <w:top w:val="single" w:color="auto" w:sz="4" w:space="0"/>
+          <w:left w:val="single" w:color="auto" w:sz="4" w:space="0"/>
+          <w:bottom w:val="single" w:color="auto" w:sz="4" w:space="0"/>
+          <w:right w:val="single" w:color="auto" w:sz="4" w:space="0"/>
+          <w:insideH w:val="single" w:color="auto" w:sz="4" w:space="0"/>
+          <w:insideV w:val="single" w:color="auto" w:sz="4" w:space="0"/>
+        </w:tblBorders>
+        <w:tblLayout w:type="fixed"/>
+        <w:tblCellMar>
+          <w:left w:w="108" w:type="dxa"/>
+          <w:right w:w="108" w:type="dxa"/>
+        </w:tblCellMar>
+      </w:tblPr>
+      <w:tblGrid>
+        <w:gridCol w:w="8522"/>
+      </w:tblGrid>
+      <w:tr>
+        <w:tblPrEx>
+          <w:tblBorders>
+            <w:top w:val="single" w:color="auto" w:sz="4" w:space="0"/>
+            <w:left w:val="single" w:color="auto" w:sz="4" w:space="0"/>
+            <w:bottom w:val="single" w:color="auto" w:sz="4" w:space="0"/>
+            <w:right w:val="single" w:color="auto" w:sz="4" w:space="0"/>
+            <w:insideH w:val="single" w:color="auto" w:sz="4" w:space="0"/>
+            <w:insideV w:val="single" w:color="auto" w:sz="4" w:space="0"/>
+          </w:tblBorders>
+          <w:tblLayout w:type="fixed"/>
+          <w:tblCellMar>
+            <w:left w:w="108" w:type="dxa"/>
+            <w:right w:w="108" w:type="dxa"/>
+          </w:tblCellMar>
+        </w:tblPrEx>
+        <w:tc>
+          <w:tcPr>
+            <w:tcW w:w="8522" w:type="dxa"/>
+          </w:tcPr>
+          <w:p>
+            <w:pPr>
+              <w:pStyle w:val="6"/>
+              <w:keepNext w:val="0"/>
+              <w:keepLines w:val="0"/>
+              <w:widowControl/>
+              <w:suppressLineNumbers w:val="0"/>
+              <w:shd w:val="clear" w:fill="FFFFFF"/>
+              <w:ind w:left="0" w:leftChars="0" w:firstLine="0" w:firstLineChars="0"/>
+              <w:jc w:val="left"/>
+              <w:rPr>
+                <w:rFonts w:hint="eastAsia" w:ascii="Consolas" w:hAnsi="Consolas" w:eastAsia="Consolas" w:cs="Consolas"/>
+                <w:b/>
+                <w:color w:val="000080"/>
+                <w:sz w:val="24"/>
+                <w:szCs w:val="24"/>
+                <w:shd w:val="clear" w:fill="EFEFEF"/>
+                <w:lang w:val="en-US" w:eastAsia="zh-CN"/>
+              </w:rPr>
+            </w:pPr>
+            <w:r>
+              <w:rPr>
+                <w:rFonts w:hint="eastAsia" w:ascii="Consolas" w:hAnsi="Consolas" w:eastAsia="Consolas" w:cs="Consolas"/>
+                <w:b/>
+                <w:color w:val="000080"/>
+                <w:sz w:val="24"/>
+                <w:szCs w:val="24"/>
+                <w:shd w:val="clear" w:fill="EFEFEF"/>
+                <w:lang w:val="en-US" w:eastAsia="zh-CN"/>
+              </w:rPr>
+              <w:t>&lt;dependency&gt;</w:t>
+            </w:r>
+          </w:p>
+          <w:p>
+            <w:pPr>
+              <w:pStyle w:val="6"/>
+              <w:keepNext w:val="0"/>
+              <w:keepLines w:val="0"/>
+              <w:widowControl/>
+              <w:suppressLineNumbers w:val="0"/>
+              <w:shd w:val="clear" w:fill="FFFFFF"/>
+              <w:ind w:left="0" w:leftChars="0" w:firstLine="0" w:firstLineChars="0"/>
+              <w:jc w:val="left"/>
+              <w:rPr>
+                <w:rFonts w:hint="eastAsia" w:ascii="Consolas" w:hAnsi="Consolas" w:eastAsia="Consolas" w:cs="Consolas"/>
+                <w:b/>
+                <w:color w:val="000080"/>
+                <w:sz w:val="24"/>
+                <w:szCs w:val="24"/>
+                <w:shd w:val="clear" w:fill="EFEFEF"/>
+                <w:lang w:val="en-US" w:eastAsia="zh-CN"/>
+              </w:rPr>
+            </w:pPr>
+            <w:r>
+              <w:rPr>
+                <w:rFonts w:hint="eastAsia" w:ascii="Consolas" w:hAnsi="Consolas" w:eastAsia="Consolas" w:cs="Consolas"/>
+                <w:b/>
+                <w:color w:val="000080"/>
+                <w:sz w:val="24"/>
+                <w:szCs w:val="24"/>
+                <w:shd w:val="clear" w:fill="EFEFEF"/>
+                <w:lang w:val="en-US" w:eastAsia="zh-CN"/>
+              </w:rPr>
+              <w:t xml:space="preserve">    &lt;groupId&gt;org.springframework.boot&lt;/groupId&gt;</w:t>
+            </w:r>
+          </w:p>
+          <w:p>
+            <w:pPr>
+              <w:pStyle w:val="6"/>
+              <w:keepNext w:val="0"/>
+              <w:keepLines w:val="0"/>
+              <w:widowControl/>
+              <w:suppressLineNumbers w:val="0"/>
+              <w:shd w:val="clear" w:fill="FFFFFF"/>
+              <w:ind w:left="0" w:leftChars="0" w:firstLine="0" w:firstLineChars="0"/>
+              <w:jc w:val="left"/>
+              <w:rPr>
+                <w:rFonts w:hint="eastAsia" w:ascii="Consolas" w:hAnsi="Consolas" w:eastAsia="Consolas" w:cs="Consolas"/>
+                <w:b/>
+                <w:color w:val="000080"/>
+                <w:sz w:val="24"/>
+                <w:szCs w:val="24"/>
+                <w:shd w:val="clear" w:fill="EFEFEF"/>
+                <w:lang w:val="en-US" w:eastAsia="zh-CN"/>
+              </w:rPr>
+            </w:pPr>
+            <w:r>
+              <w:rPr>
+                <w:rFonts w:hint="eastAsia" w:ascii="Consolas" w:hAnsi="Consolas" w:eastAsia="Consolas" w:cs="Consolas"/>
+                <w:b/>
+                <w:color w:val="000080"/>
+                <w:sz w:val="24"/>
+                <w:szCs w:val="24"/>
+                <w:shd w:val="clear" w:fill="EFEFEF"/>
+                <w:lang w:val="en-US" w:eastAsia="zh-CN"/>
+              </w:rPr>
+              <w:t xml:space="preserve">    &lt;artifactId&gt;spring-boot-starter-parent&lt;/artifactId&gt;</w:t>
+            </w:r>
+          </w:p>
+          <w:p>
+            <w:pPr>
+              <w:pStyle w:val="6"/>
+              <w:keepNext w:val="0"/>
+              <w:keepLines w:val="0"/>
+              <w:widowControl/>
+              <w:suppressLineNumbers w:val="0"/>
+              <w:shd w:val="clear" w:fill="FFFFFF"/>
+              <w:ind w:left="0" w:leftChars="0" w:firstLine="0" w:firstLineChars="0"/>
+              <w:jc w:val="left"/>
+              <w:rPr>
+                <w:rFonts w:hint="eastAsia" w:ascii="Consolas" w:hAnsi="Consolas" w:eastAsia="Consolas" w:cs="Consolas"/>
+                <w:b/>
+                <w:color w:val="000080"/>
+                <w:sz w:val="24"/>
+                <w:szCs w:val="24"/>
+                <w:shd w:val="clear" w:fill="EFEFEF"/>
+                <w:lang w:val="en-US" w:eastAsia="zh-CN"/>
+              </w:rPr>
+            </w:pPr>
+            <w:r>
+              <w:rPr>
+                <w:rFonts w:hint="eastAsia" w:ascii="Consolas" w:hAnsi="Consolas" w:eastAsia="Consolas" w:cs="Consolas"/>
+                <w:b/>
+                <w:color w:val="000080"/>
+                <w:sz w:val="24"/>
+                <w:szCs w:val="24"/>
+                <w:shd w:val="clear" w:fill="EFEFEF"/>
+                <w:lang w:val="en-US" w:eastAsia="zh-CN"/>
+              </w:rPr>
+              <w:t xml:space="preserve">    &lt;version&gt;1.4.7.RELEASE&lt;/version&gt;</w:t>
+            </w:r>
+          </w:p>
+          <w:p>
+            <w:pPr>
+              <w:pStyle w:val="6"/>
+              <w:keepNext w:val="0"/>
+              <w:keepLines w:val="0"/>
+              <w:widowControl/>
+              <w:suppressLineNumbers w:val="0"/>
+              <w:shd w:val="clear" w:fill="FFFFFF"/>
+              <w:ind w:left="0" w:leftChars="0" w:firstLine="0" w:firstLineChars="0"/>
+              <w:jc w:val="left"/>
+              <w:rPr>
+                <w:rFonts w:hint="eastAsia" w:ascii="Consolas" w:hAnsi="Consolas" w:eastAsia="Consolas" w:cs="Consolas"/>
+                <w:b/>
+                <w:color w:val="000080"/>
+                <w:sz w:val="24"/>
+                <w:szCs w:val="24"/>
+                <w:shd w:val="clear" w:fill="EFEFEF"/>
+                <w:lang w:val="en-US" w:eastAsia="zh-CN"/>
+              </w:rPr>
+            </w:pPr>
+            <w:r>
+              <w:rPr>
+                <w:rFonts w:hint="eastAsia" w:ascii="Consolas" w:hAnsi="Consolas" w:eastAsia="Consolas" w:cs="Consolas"/>
+                <w:b/>
+                <w:color w:val="000080"/>
+                <w:sz w:val="24"/>
+                <w:szCs w:val="24"/>
+                <w:shd w:val="clear" w:fill="EFEFEF"/>
+                <w:lang w:val="en-US" w:eastAsia="zh-CN"/>
+              </w:rPr>
+              <w:t xml:space="preserve">    &lt;type&gt;pom&lt;/type&gt;</w:t>
+            </w:r>
+          </w:p>
+          <w:p>
+            <w:pPr>
+              <w:pStyle w:val="6"/>
+              <w:keepNext w:val="0"/>
+              <w:keepLines w:val="0"/>
+              <w:widowControl/>
+              <w:suppressLineNumbers w:val="0"/>
+              <w:shd w:val="clear" w:fill="FFFFFF"/>
+              <w:ind w:left="0" w:leftChars="0" w:firstLine="0" w:firstLineChars="0"/>
+              <w:jc w:val="left"/>
+              <w:rPr>
+                <w:rFonts w:hint="eastAsia" w:ascii="Consolas" w:hAnsi="Consolas" w:cs="Consolas"/>
+                <w:color w:val="000000"/>
+                <w:sz w:val="24"/>
+                <w:szCs w:val="24"/>
+                <w:shd w:val="clear" w:fill="FFFFFF"/>
+                <w:vertAlign w:val="baseline"/>
+                <w:lang w:val="en-US" w:eastAsia="zh-CN"/>
+              </w:rPr>
+            </w:pPr>
+            <w:r>
+              <w:rPr>
+                <w:rFonts w:hint="eastAsia" w:ascii="Consolas" w:hAnsi="Consolas" w:eastAsia="Consolas" w:cs="Consolas"/>
+                <w:b/>
+                <w:color w:val="000080"/>
+                <w:sz w:val="24"/>
+                <w:szCs w:val="24"/>
+                <w:shd w:val="clear" w:fill="EFEFEF"/>
+                <w:lang w:val="en-US" w:eastAsia="zh-CN"/>
+              </w:rPr>
+              <w:t>&lt;/dependency&gt;</w:t>
+            </w:r>
+          </w:p>
+        </w:tc>
+      </w:tr>
+    </w:tbl>
+    <w:p>
+      <w:pPr>
+        <w:pStyle w:val="6"/>
+        <w:keepNext w:val="0"/>
+        <w:keepLines w:val="0"/>
+        <w:widowControl/>
+        <w:suppressLineNumbers w:val="0"/>
+        <w:shd w:val="clear" w:fill="FFFFFF"/>
+        <w:rPr>
+          <w:rFonts w:hint="eastAsia" w:ascii="Consolas" w:hAnsi="Consolas" w:cs="Consolas"/>
+          <w:color w:val="000000"/>
+          <w:sz w:val="24"/>
+          <w:szCs w:val="24"/>
+          <w:shd w:val="clear" w:fill="FFFFFF"/>
+          <w:lang w:val="en-US" w:eastAsia="zh-CN"/>
+        </w:rPr>
+      </w:pPr>
+    </w:p>
+    <w:p>
+      <w:pPr>
+        <w:pStyle w:val="6"/>
+        <w:keepNext w:val="0"/>
+        <w:keepLines w:val="0"/>
+        <w:widowControl/>
+        <w:suppressLineNumbers w:val="0"/>
+        <w:shd w:val="clear" w:fill="FFFFFF"/>
+        <w:rPr>
+          <w:rFonts w:hint="eastAsia" w:ascii="Consolas" w:hAnsi="Consolas" w:cs="Consolas"/>
+          <w:color w:val="000000"/>
+          <w:sz w:val="24"/>
+          <w:szCs w:val="24"/>
+          <w:shd w:val="clear" w:fill="FFFFFF"/>
+          <w:lang w:val="en-US" w:eastAsia="zh-CN"/>
+        </w:rPr>
+      </w:pPr>
+      <w:r>
+        <w:rPr>
+          <w:rFonts w:hint="eastAsia" w:ascii="Consolas" w:hAnsi="Consolas" w:cs="Consolas"/>
+          <w:color w:val="000000"/>
+          <w:sz w:val="24"/>
+          <w:szCs w:val="24"/>
+          <w:shd w:val="clear" w:fill="FFFFFF"/>
+          <w:lang w:val="en-US" w:eastAsia="zh-CN"/>
+        </w:rPr>
+        <w:t>②依赖spring-boot-dependencies</w:t>
+      </w:r>
+    </w:p>
+    <w:tbl>
+      <w:tblPr>
+        <w:tblStyle w:val="9"/>
+        <w:tblW w:w="8522" w:type="dxa"/>
+        <w:tblInd w:w="0" w:type="dxa"/>
+        <w:tblBorders>
+          <w:top w:val="single" w:color="auto" w:sz="4" w:space="0"/>
+          <w:left w:val="single" w:color="auto" w:sz="4" w:space="0"/>
+          <w:bottom w:val="single" w:color="auto" w:sz="4" w:space="0"/>
+          <w:right w:val="single" w:color="auto" w:sz="4" w:space="0"/>
+          <w:insideH w:val="single" w:color="auto" w:sz="4" w:space="0"/>
+          <w:insideV w:val="single" w:color="auto" w:sz="4" w:space="0"/>
+        </w:tblBorders>
+        <w:tblLayout w:type="fixed"/>
+        <w:tblCellMar>
+          <w:left w:w="108" w:type="dxa"/>
+          <w:right w:w="108" w:type="dxa"/>
+        </w:tblCellMar>
+      </w:tblPr>
+      <w:tblGrid>
+        <w:gridCol w:w="8522"/>
+      </w:tblGrid>
+      <w:tr>
+        <w:tblPrEx>
+          <w:tblBorders>
+            <w:top w:val="single" w:color="auto" w:sz="4" w:space="0"/>
+            <w:left w:val="single" w:color="auto" w:sz="4" w:space="0"/>
+            <w:bottom w:val="single" w:color="auto" w:sz="4" w:space="0"/>
+            <w:right w:val="single" w:color="auto" w:sz="4" w:space="0"/>
+            <w:insideH w:val="single" w:color="auto" w:sz="4" w:space="0"/>
+            <w:insideV w:val="single" w:color="auto" w:sz="4" w:space="0"/>
+          </w:tblBorders>
+          <w:tblLayout w:type="fixed"/>
+          <w:tblCellMar>
+            <w:left w:w="108" w:type="dxa"/>
+            <w:right w:w="108" w:type="dxa"/>
+          </w:tblCellMar>
+        </w:tblPrEx>
+        <w:tc>
+          <w:tcPr>
+            <w:tcW w:w="8522" w:type="dxa"/>
+          </w:tcPr>
+          <w:p>
+            <w:pPr>
+              <w:pStyle w:val="6"/>
+              <w:keepNext w:val="0"/>
+              <w:keepLines w:val="0"/>
+              <w:widowControl/>
+              <w:suppressLineNumbers w:val="0"/>
+              <w:shd w:val="clear" w:fill="FFFFFF"/>
+              <w:ind w:left="0" w:leftChars="0" w:firstLine="0" w:firstLineChars="0"/>
+              <w:rPr>
+                <w:rFonts w:hint="default" w:ascii="Consolas" w:hAnsi="Consolas" w:cs="Consolas"/>
+                <w:color w:val="000000"/>
+                <w:sz w:val="24"/>
+                <w:szCs w:val="24"/>
+                <w:shd w:val="clear" w:fill="FFFFFF"/>
+                <w:vertAlign w:val="baseline"/>
+                <w:lang w:val="en-US" w:eastAsia="zh-CN"/>
+              </w:rPr>
+            </w:pPr>
+            <w:r>
+              <w:rPr>
+                <w:rFonts w:hint="default" w:ascii="Consolas" w:hAnsi="Consolas" w:eastAsia="Consolas" w:cs="Consolas"/>
+                <w:color w:val="000000"/>
+                <w:sz w:val="24"/>
+                <w:szCs w:val="24"/>
+                <w:shd w:val="clear" w:fill="EFEFEF"/>
+              </w:rPr>
+              <w:t>&lt;</w:t>
+            </w:r>
+            <w:r>
+              <w:rPr>
+                <w:rFonts w:hint="default" w:ascii="Consolas" w:hAnsi="Consolas" w:eastAsia="Consolas" w:cs="Consolas"/>
+                <w:b/>
+                <w:color w:val="000080"/>
+                <w:sz w:val="24"/>
+                <w:szCs w:val="24"/>
+                <w:shd w:val="clear" w:fill="EFEFEF"/>
+              </w:rPr>
+              <w:t>dependencyManagement</w:t>
+            </w:r>
+            <w:r>
+              <w:rPr>
+                <w:rFonts w:hint="default" w:ascii="Consolas" w:hAnsi="Consolas" w:eastAsia="Consolas" w:cs="Consolas"/>
+                <w:color w:val="000000"/>
+                <w:sz w:val="24"/>
+                <w:szCs w:val="24"/>
+                <w:shd w:val="clear" w:fill="EFEFEF"/>
+              </w:rPr>
+              <w:t>&gt;</w:t>
+            </w:r>
+            <w:r>
+              <w:rPr>
+                <w:rFonts w:hint="default" w:ascii="Consolas" w:hAnsi="Consolas" w:eastAsia="Consolas" w:cs="Consolas"/>
+                <w:color w:val="000000"/>
+                <w:sz w:val="24"/>
+                <w:szCs w:val="24"/>
+                <w:shd w:val="clear" w:fill="FFFFFF"/>
+              </w:rPr>
+              <w:br w:type="textWrapping"/>
+            </w:r>
+            <w:r>
+              <w:rPr>
+                <w:rFonts w:hint="default" w:ascii="Consolas" w:hAnsi="Consolas" w:eastAsia="Consolas" w:cs="Consolas"/>
+                <w:color w:val="000000"/>
+                <w:sz w:val="24"/>
+                <w:szCs w:val="24"/>
+                <w:shd w:val="clear" w:fill="FFFFFF"/>
+              </w:rPr>
+              <w:t xml:space="preserve">   </w:t>
+            </w:r>
+            <w:r>
+              <w:rPr>
+                <w:rFonts w:hint="default" w:ascii="Consolas" w:hAnsi="Consolas" w:eastAsia="Consolas" w:cs="Consolas"/>
+                <w:color w:val="000000"/>
+                <w:sz w:val="24"/>
+                <w:szCs w:val="24"/>
+                <w:shd w:val="clear" w:fill="EFEFEF"/>
+              </w:rPr>
+              <w:t>&lt;</w:t>
+            </w:r>
+            <w:r>
+              <w:rPr>
+                <w:rFonts w:hint="default" w:ascii="Consolas" w:hAnsi="Consolas" w:eastAsia="Consolas" w:cs="Consolas"/>
+                <w:b/>
+                <w:color w:val="000080"/>
+                <w:sz w:val="24"/>
+                <w:szCs w:val="24"/>
+                <w:shd w:val="clear" w:fill="EFEFEF"/>
+              </w:rPr>
+              <w:t>dependencies</w:t>
+            </w:r>
+            <w:r>
+              <w:rPr>
+                <w:rFonts w:hint="default" w:ascii="Consolas" w:hAnsi="Consolas" w:eastAsia="Consolas" w:cs="Consolas"/>
+                <w:color w:val="000000"/>
+                <w:sz w:val="24"/>
+                <w:szCs w:val="24"/>
+                <w:shd w:val="clear" w:fill="EFEFEF"/>
+              </w:rPr>
+              <w:t>&gt;</w:t>
+            </w:r>
+            <w:r>
+              <w:rPr>
+                <w:rFonts w:hint="default" w:ascii="Consolas" w:hAnsi="Consolas" w:eastAsia="Consolas" w:cs="Consolas"/>
+                <w:color w:val="000000"/>
+                <w:sz w:val="24"/>
+                <w:szCs w:val="24"/>
+                <w:shd w:val="clear" w:fill="FFFFFF"/>
+              </w:rPr>
+              <w:br w:type="textWrapping"/>
+            </w:r>
+            <w:r>
+              <w:rPr>
+                <w:rFonts w:hint="default" w:ascii="Consolas" w:hAnsi="Consolas" w:eastAsia="Consolas" w:cs="Consolas"/>
+                <w:color w:val="000000"/>
+                <w:sz w:val="24"/>
+                <w:szCs w:val="24"/>
+                <w:shd w:val="clear" w:fill="FFFFFF"/>
+              </w:rPr>
+              <w:t xml:space="preserve">     </w:t>
+            </w:r>
+            <w:r>
+              <w:rPr>
+                <w:rFonts w:hint="eastAsia" w:ascii="Consolas" w:hAnsi="Consolas" w:cs="Consolas"/>
+                <w:color w:val="000000"/>
+                <w:sz w:val="24"/>
+                <w:szCs w:val="24"/>
+                <w:shd w:val="clear" w:fill="FFFFFF"/>
+                <w:lang w:val="en-US" w:eastAsia="zh-CN"/>
+              </w:rPr>
+              <w:t xml:space="preserve"> </w:t>
+            </w:r>
+            <w:r>
+              <w:rPr>
+                <w:rFonts w:hint="default" w:ascii="Consolas" w:hAnsi="Consolas" w:eastAsia="Consolas" w:cs="Consolas"/>
+                <w:color w:val="000000"/>
+                <w:sz w:val="24"/>
+                <w:szCs w:val="24"/>
+                <w:shd w:val="clear" w:fill="EFEFEF"/>
+              </w:rPr>
+              <w:t>&lt;</w:t>
+            </w:r>
+            <w:r>
+              <w:rPr>
+                <w:rFonts w:hint="default" w:ascii="Consolas" w:hAnsi="Consolas" w:eastAsia="Consolas" w:cs="Consolas"/>
+                <w:b/>
+                <w:color w:val="000080"/>
+                <w:sz w:val="24"/>
+                <w:szCs w:val="24"/>
+                <w:shd w:val="clear" w:fill="EFEFEF"/>
+              </w:rPr>
+              <w:t>dependency</w:t>
+            </w:r>
+            <w:r>
+              <w:rPr>
+                <w:rFonts w:hint="default" w:ascii="Consolas" w:hAnsi="Consolas" w:eastAsia="Consolas" w:cs="Consolas"/>
+                <w:color w:val="000000"/>
+                <w:sz w:val="24"/>
+                <w:szCs w:val="24"/>
+                <w:shd w:val="clear" w:fill="EFEFEF"/>
+              </w:rPr>
+              <w:t>&gt;</w:t>
+            </w:r>
+            <w:r>
+              <w:rPr>
+                <w:rFonts w:hint="default" w:ascii="Consolas" w:hAnsi="Consolas" w:eastAsia="Consolas" w:cs="Consolas"/>
+                <w:color w:val="000000"/>
+                <w:sz w:val="24"/>
+                <w:szCs w:val="24"/>
+                <w:shd w:val="clear" w:fill="FFFFFF"/>
+              </w:rPr>
+              <w:br w:type="textWrapping"/>
+            </w:r>
+            <w:r>
+              <w:rPr>
+                <w:rFonts w:hint="default" w:ascii="Consolas" w:hAnsi="Consolas" w:eastAsia="Consolas" w:cs="Consolas"/>
+                <w:color w:val="000000"/>
+                <w:sz w:val="24"/>
+                <w:szCs w:val="24"/>
+                <w:shd w:val="clear" w:fill="FFFFFF"/>
+              </w:rPr>
+              <w:t xml:space="preserve">         </w:t>
+            </w:r>
+            <w:r>
+              <w:rPr>
+                <w:rFonts w:hint="default" w:ascii="Consolas" w:hAnsi="Consolas" w:eastAsia="Consolas" w:cs="Consolas"/>
+                <w:color w:val="000000"/>
+                <w:sz w:val="24"/>
+                <w:szCs w:val="24"/>
+                <w:shd w:val="clear" w:fill="EFEFEF"/>
+              </w:rPr>
+              <w:t>&lt;</w:t>
+            </w:r>
+            <w:r>
+              <w:rPr>
+                <w:rFonts w:hint="default" w:ascii="Consolas" w:hAnsi="Consolas" w:eastAsia="Consolas" w:cs="Consolas"/>
+                <w:b/>
+                <w:color w:val="000080"/>
+                <w:sz w:val="24"/>
+                <w:szCs w:val="24"/>
+                <w:shd w:val="clear" w:fill="EFEFEF"/>
+              </w:rPr>
+              <w:t>groupId</w:t>
+            </w:r>
+            <w:r>
+              <w:rPr>
+                <w:rFonts w:hint="default" w:ascii="Consolas" w:hAnsi="Consolas" w:eastAsia="Consolas" w:cs="Consolas"/>
+                <w:color w:val="000000"/>
+                <w:sz w:val="24"/>
+                <w:szCs w:val="24"/>
+                <w:shd w:val="clear" w:fill="EFEFEF"/>
+              </w:rPr>
+              <w:t>&gt;</w:t>
+            </w:r>
+            <w:r>
+              <w:rPr>
+                <w:rFonts w:hint="default" w:ascii="Consolas" w:hAnsi="Consolas" w:eastAsia="Consolas" w:cs="Consolas"/>
+                <w:color w:val="000000"/>
+                <w:sz w:val="24"/>
+                <w:szCs w:val="24"/>
+                <w:shd w:val="clear" w:fill="FFFFFF"/>
+              </w:rPr>
+              <w:t>org.springframework.boot</w:t>
+            </w:r>
+            <w:r>
+              <w:rPr>
+                <w:rFonts w:hint="default" w:ascii="Consolas" w:hAnsi="Consolas" w:eastAsia="Consolas" w:cs="Consolas"/>
+                <w:color w:val="000000"/>
+                <w:sz w:val="24"/>
+                <w:szCs w:val="24"/>
+                <w:shd w:val="clear" w:fill="EFEFEF"/>
+              </w:rPr>
+              <w:t>&lt;/</w:t>
+            </w:r>
+            <w:r>
+              <w:rPr>
+                <w:rFonts w:hint="default" w:ascii="Consolas" w:hAnsi="Consolas" w:eastAsia="Consolas" w:cs="Consolas"/>
+                <w:b/>
+                <w:color w:val="000080"/>
+                <w:sz w:val="24"/>
+                <w:szCs w:val="24"/>
+                <w:shd w:val="clear" w:fill="EFEFEF"/>
+              </w:rPr>
+              <w:t>groupId</w:t>
+            </w:r>
+            <w:r>
+              <w:rPr>
+                <w:rFonts w:hint="default" w:ascii="Consolas" w:hAnsi="Consolas" w:eastAsia="Consolas" w:cs="Consolas"/>
+                <w:color w:val="000000"/>
+                <w:sz w:val="24"/>
+                <w:szCs w:val="24"/>
+                <w:shd w:val="clear" w:fill="EFEFEF"/>
+              </w:rPr>
+              <w:t>&gt;</w:t>
+            </w:r>
+            <w:r>
+              <w:rPr>
+                <w:rFonts w:hint="default" w:ascii="Consolas" w:hAnsi="Consolas" w:eastAsia="Consolas" w:cs="Consolas"/>
+                <w:color w:val="000000"/>
+                <w:sz w:val="24"/>
+                <w:szCs w:val="24"/>
+                <w:shd w:val="clear" w:fill="FFFFFF"/>
+              </w:rPr>
+              <w:br w:type="textWrapping"/>
+            </w:r>
+            <w:r>
+              <w:rPr>
+                <w:rFonts w:hint="default" w:ascii="Consolas" w:hAnsi="Consolas" w:eastAsia="Consolas" w:cs="Consolas"/>
+                <w:color w:val="000000"/>
+                <w:sz w:val="24"/>
+                <w:szCs w:val="24"/>
+                <w:shd w:val="clear" w:fill="FFFFFF"/>
+              </w:rPr>
+              <w:t xml:space="preserve">         </w:t>
+            </w:r>
+            <w:r>
+              <w:rPr>
+                <w:rFonts w:hint="default" w:ascii="Consolas" w:hAnsi="Consolas" w:eastAsia="Consolas" w:cs="Consolas"/>
+                <w:color w:val="000000"/>
+                <w:sz w:val="24"/>
+                <w:szCs w:val="24"/>
+                <w:shd w:val="clear" w:fill="EFEFEF"/>
+              </w:rPr>
+              <w:t>&lt;</w:t>
+            </w:r>
+            <w:r>
+              <w:rPr>
+                <w:rFonts w:hint="default" w:ascii="Consolas" w:hAnsi="Consolas" w:eastAsia="Consolas" w:cs="Consolas"/>
+                <w:b/>
+                <w:color w:val="000080"/>
+                <w:sz w:val="24"/>
+                <w:szCs w:val="24"/>
+                <w:shd w:val="clear" w:fill="EFEFEF"/>
+              </w:rPr>
+              <w:t>artifactId</w:t>
+            </w:r>
+            <w:r>
+              <w:rPr>
+                <w:rFonts w:hint="default" w:ascii="Consolas" w:hAnsi="Consolas" w:eastAsia="Consolas" w:cs="Consolas"/>
+                <w:color w:val="000000"/>
+                <w:sz w:val="24"/>
+                <w:szCs w:val="24"/>
+                <w:shd w:val="clear" w:fill="EFEFEF"/>
+              </w:rPr>
+              <w:t>&gt;</w:t>
+            </w:r>
+            <w:r>
+              <w:rPr>
+                <w:rFonts w:hint="default" w:ascii="Consolas" w:hAnsi="Consolas" w:eastAsia="Consolas" w:cs="Consolas"/>
+                <w:color w:val="000000"/>
+                <w:sz w:val="24"/>
+                <w:szCs w:val="24"/>
+                <w:shd w:val="clear" w:fill="FFFFFF"/>
+              </w:rPr>
+              <w:t>spring-boot-dependencies</w:t>
+            </w:r>
+            <w:r>
+              <w:rPr>
+                <w:rFonts w:hint="default" w:ascii="Consolas" w:hAnsi="Consolas" w:eastAsia="Consolas" w:cs="Consolas"/>
+                <w:color w:val="000000"/>
+                <w:sz w:val="24"/>
+                <w:szCs w:val="24"/>
+                <w:shd w:val="clear" w:fill="EFEFEF"/>
+              </w:rPr>
+              <w:t>&lt;/</w:t>
+            </w:r>
+            <w:r>
+              <w:rPr>
+                <w:rFonts w:hint="default" w:ascii="Consolas" w:hAnsi="Consolas" w:eastAsia="Consolas" w:cs="Consolas"/>
+                <w:b/>
+                <w:color w:val="000080"/>
+                <w:sz w:val="24"/>
+                <w:szCs w:val="24"/>
+                <w:shd w:val="clear" w:fill="EFEFEF"/>
+              </w:rPr>
+              <w:t>artifactId</w:t>
+            </w:r>
+            <w:r>
+              <w:rPr>
+                <w:rFonts w:hint="default" w:ascii="Consolas" w:hAnsi="Consolas" w:eastAsia="Consolas" w:cs="Consolas"/>
+                <w:color w:val="000000"/>
+                <w:sz w:val="24"/>
+                <w:szCs w:val="24"/>
+                <w:shd w:val="clear" w:fill="EFEFEF"/>
+              </w:rPr>
+              <w:t>&gt;</w:t>
+            </w:r>
+            <w:r>
+              <w:rPr>
+                <w:rFonts w:hint="default" w:ascii="Consolas" w:hAnsi="Consolas" w:eastAsia="Consolas" w:cs="Consolas"/>
+                <w:color w:val="000000"/>
+                <w:sz w:val="24"/>
+                <w:szCs w:val="24"/>
+                <w:shd w:val="clear" w:fill="FFFFFF"/>
+              </w:rPr>
+              <w:br w:type="textWrapping"/>
+            </w:r>
+            <w:r>
+              <w:rPr>
+                <w:rFonts w:hint="default" w:ascii="Consolas" w:hAnsi="Consolas" w:eastAsia="Consolas" w:cs="Consolas"/>
+                <w:color w:val="000000"/>
+                <w:sz w:val="24"/>
+                <w:szCs w:val="24"/>
+                <w:shd w:val="clear" w:fill="FFFFFF"/>
+              </w:rPr>
+              <w:t xml:space="preserve">         </w:t>
+            </w:r>
+            <w:r>
+              <w:rPr>
+                <w:rFonts w:hint="default" w:ascii="Consolas" w:hAnsi="Consolas" w:eastAsia="Consolas" w:cs="Consolas"/>
+                <w:color w:val="000000"/>
+                <w:sz w:val="24"/>
+                <w:szCs w:val="24"/>
+                <w:shd w:val="clear" w:fill="EFEFEF"/>
+              </w:rPr>
+              <w:t>&lt;</w:t>
+            </w:r>
+            <w:r>
+              <w:rPr>
+                <w:rFonts w:hint="default" w:ascii="Consolas" w:hAnsi="Consolas" w:eastAsia="Consolas" w:cs="Consolas"/>
+                <w:b/>
+                <w:color w:val="000080"/>
+                <w:sz w:val="24"/>
+                <w:szCs w:val="24"/>
+                <w:shd w:val="clear" w:fill="EFEFEF"/>
+              </w:rPr>
+              <w:t>version</w:t>
+            </w:r>
+            <w:r>
+              <w:rPr>
+                <w:rFonts w:hint="default" w:ascii="Consolas" w:hAnsi="Consolas" w:eastAsia="Consolas" w:cs="Consolas"/>
+                <w:color w:val="000000"/>
+                <w:sz w:val="24"/>
+                <w:szCs w:val="24"/>
+                <w:shd w:val="clear" w:fill="EFEFEF"/>
+              </w:rPr>
+              <w:t>&gt;</w:t>
+            </w:r>
+            <w:r>
+              <w:rPr>
+                <w:rFonts w:hint="default" w:ascii="Consolas" w:hAnsi="Consolas" w:eastAsia="Consolas" w:cs="Consolas"/>
+                <w:color w:val="000000"/>
+                <w:sz w:val="24"/>
+                <w:szCs w:val="24"/>
+                <w:shd w:val="clear" w:fill="FFFFFF"/>
+              </w:rPr>
+              <w:t>1.4.7.RELEASE</w:t>
+            </w:r>
+            <w:r>
+              <w:rPr>
+                <w:rFonts w:hint="default" w:ascii="Consolas" w:hAnsi="Consolas" w:eastAsia="Consolas" w:cs="Consolas"/>
+                <w:color w:val="000000"/>
+                <w:sz w:val="24"/>
+                <w:szCs w:val="24"/>
+                <w:shd w:val="clear" w:fill="EFEFEF"/>
+              </w:rPr>
+              <w:t>&lt;/</w:t>
+            </w:r>
+            <w:r>
+              <w:rPr>
+                <w:rFonts w:hint="default" w:ascii="Consolas" w:hAnsi="Consolas" w:eastAsia="Consolas" w:cs="Consolas"/>
+                <w:b/>
+                <w:color w:val="000080"/>
+                <w:sz w:val="24"/>
+                <w:szCs w:val="24"/>
+                <w:shd w:val="clear" w:fill="EFEFEF"/>
+              </w:rPr>
+              <w:t>version</w:t>
+            </w:r>
+            <w:r>
+              <w:rPr>
+                <w:rFonts w:hint="default" w:ascii="Consolas" w:hAnsi="Consolas" w:eastAsia="Consolas" w:cs="Consolas"/>
+                <w:color w:val="000000"/>
+                <w:sz w:val="24"/>
+                <w:szCs w:val="24"/>
+                <w:shd w:val="clear" w:fill="EFEFEF"/>
+              </w:rPr>
+              <w:t>&gt;</w:t>
+            </w:r>
+            <w:r>
+              <w:rPr>
+                <w:rFonts w:hint="default" w:ascii="Consolas" w:hAnsi="Consolas" w:eastAsia="Consolas" w:cs="Consolas"/>
+                <w:color w:val="000000"/>
+                <w:sz w:val="24"/>
+                <w:szCs w:val="24"/>
+                <w:shd w:val="clear" w:fill="FFFFFF"/>
+              </w:rPr>
+              <w:br w:type="textWrapping"/>
+            </w:r>
+            <w:r>
+              <w:rPr>
+                <w:rFonts w:hint="default" w:ascii="Consolas" w:hAnsi="Consolas" w:eastAsia="Consolas" w:cs="Consolas"/>
+                <w:color w:val="000000"/>
+                <w:sz w:val="24"/>
+                <w:szCs w:val="24"/>
+                <w:shd w:val="clear" w:fill="FFFFFF"/>
+              </w:rPr>
+              <w:t xml:space="preserve">         </w:t>
+            </w:r>
+            <w:r>
+              <w:rPr>
+                <w:rFonts w:hint="default" w:ascii="Consolas" w:hAnsi="Consolas" w:eastAsia="Consolas" w:cs="Consolas"/>
+                <w:color w:val="000000"/>
+                <w:sz w:val="24"/>
+                <w:szCs w:val="24"/>
+                <w:shd w:val="clear" w:fill="EFEFEF"/>
+              </w:rPr>
+              <w:t>&lt;</w:t>
+            </w:r>
+            <w:r>
+              <w:rPr>
+                <w:rFonts w:hint="default" w:ascii="Consolas" w:hAnsi="Consolas" w:eastAsia="Consolas" w:cs="Consolas"/>
+                <w:b/>
+                <w:color w:val="000080"/>
+                <w:sz w:val="24"/>
+                <w:szCs w:val="24"/>
+                <w:shd w:val="clear" w:fill="EFEFEF"/>
+              </w:rPr>
+              <w:t>type</w:t>
+            </w:r>
+            <w:r>
+              <w:rPr>
+                <w:rFonts w:hint="default" w:ascii="Consolas" w:hAnsi="Consolas" w:eastAsia="Consolas" w:cs="Consolas"/>
+                <w:color w:val="000000"/>
+                <w:sz w:val="24"/>
+                <w:szCs w:val="24"/>
+                <w:shd w:val="clear" w:fill="EFEFEF"/>
+              </w:rPr>
+              <w:t>&gt;</w:t>
+            </w:r>
+            <w:r>
+              <w:rPr>
+                <w:rFonts w:hint="default" w:ascii="Consolas" w:hAnsi="Consolas" w:eastAsia="Consolas" w:cs="Consolas"/>
+                <w:color w:val="000000"/>
+                <w:sz w:val="24"/>
+                <w:szCs w:val="24"/>
+                <w:shd w:val="clear" w:fill="FFFFFF"/>
+              </w:rPr>
+              <w:t>pom</w:t>
+            </w:r>
+            <w:r>
+              <w:rPr>
+                <w:rFonts w:hint="default" w:ascii="Consolas" w:hAnsi="Consolas" w:eastAsia="Consolas" w:cs="Consolas"/>
+                <w:color w:val="000000"/>
+                <w:sz w:val="24"/>
+                <w:szCs w:val="24"/>
+                <w:shd w:val="clear" w:fill="EFEFEF"/>
+              </w:rPr>
+              <w:t>&lt;/</w:t>
+            </w:r>
+            <w:r>
+              <w:rPr>
+                <w:rFonts w:hint="default" w:ascii="Consolas" w:hAnsi="Consolas" w:eastAsia="Consolas" w:cs="Consolas"/>
+                <w:b/>
+                <w:color w:val="000080"/>
+                <w:sz w:val="24"/>
+                <w:szCs w:val="24"/>
+                <w:shd w:val="clear" w:fill="EFEFEF"/>
+              </w:rPr>
+              <w:t>type</w:t>
+            </w:r>
+            <w:r>
+              <w:rPr>
+                <w:rFonts w:hint="default" w:ascii="Consolas" w:hAnsi="Consolas" w:eastAsia="Consolas" w:cs="Consolas"/>
+                <w:color w:val="000000"/>
+                <w:sz w:val="24"/>
+                <w:szCs w:val="24"/>
+                <w:shd w:val="clear" w:fill="EFEFEF"/>
+              </w:rPr>
+              <w:t>&gt;</w:t>
+            </w:r>
+            <w:r>
+              <w:rPr>
+                <w:rFonts w:hint="default" w:ascii="Consolas" w:hAnsi="Consolas" w:eastAsia="Consolas" w:cs="Consolas"/>
+                <w:color w:val="000000"/>
+                <w:sz w:val="24"/>
+                <w:szCs w:val="24"/>
+                <w:shd w:val="clear" w:fill="FFFFFF"/>
+              </w:rPr>
+              <w:br w:type="textWrapping"/>
+            </w:r>
+            <w:r>
+              <w:rPr>
+                <w:rFonts w:hint="default" w:ascii="Consolas" w:hAnsi="Consolas" w:eastAsia="Consolas" w:cs="Consolas"/>
+                <w:color w:val="000000"/>
+                <w:sz w:val="24"/>
+                <w:szCs w:val="24"/>
+                <w:shd w:val="clear" w:fill="FFFFFF"/>
+              </w:rPr>
+              <w:t xml:space="preserve">         </w:t>
+            </w:r>
+            <w:r>
+              <w:rPr>
+                <w:rFonts w:hint="default" w:ascii="Consolas" w:hAnsi="Consolas" w:eastAsia="Consolas" w:cs="Consolas"/>
+                <w:color w:val="000000"/>
+                <w:sz w:val="24"/>
+                <w:szCs w:val="24"/>
+                <w:shd w:val="clear" w:fill="EFEFEF"/>
+              </w:rPr>
+              <w:t>&lt;</w:t>
+            </w:r>
+            <w:r>
+              <w:rPr>
+                <w:rFonts w:hint="default" w:ascii="Consolas" w:hAnsi="Consolas" w:eastAsia="Consolas" w:cs="Consolas"/>
+                <w:b/>
+                <w:color w:val="000080"/>
+                <w:sz w:val="24"/>
+                <w:szCs w:val="24"/>
+                <w:shd w:val="clear" w:fill="EFEFEF"/>
+              </w:rPr>
+              <w:t>scope</w:t>
+            </w:r>
+            <w:r>
+              <w:rPr>
+                <w:rFonts w:hint="default" w:ascii="Consolas" w:hAnsi="Consolas" w:eastAsia="Consolas" w:cs="Consolas"/>
+                <w:color w:val="000000"/>
+                <w:sz w:val="24"/>
+                <w:szCs w:val="24"/>
+                <w:shd w:val="clear" w:fill="EFEFEF"/>
+              </w:rPr>
+              <w:t>&gt;</w:t>
+            </w:r>
+            <w:r>
+              <w:rPr>
+                <w:rFonts w:hint="default" w:ascii="Consolas" w:hAnsi="Consolas" w:eastAsia="Consolas" w:cs="Consolas"/>
+                <w:color w:val="000000"/>
+                <w:sz w:val="24"/>
+                <w:szCs w:val="24"/>
+                <w:shd w:val="clear" w:fill="FFFFFF"/>
+              </w:rPr>
+              <w:t>import</w:t>
+            </w:r>
+            <w:r>
+              <w:rPr>
+                <w:rFonts w:hint="default" w:ascii="Consolas" w:hAnsi="Consolas" w:eastAsia="Consolas" w:cs="Consolas"/>
+                <w:color w:val="000000"/>
+                <w:sz w:val="24"/>
+                <w:szCs w:val="24"/>
+                <w:shd w:val="clear" w:fill="EFEFEF"/>
+              </w:rPr>
+              <w:t>&lt;/</w:t>
+            </w:r>
+            <w:r>
+              <w:rPr>
+                <w:rFonts w:hint="default" w:ascii="Consolas" w:hAnsi="Consolas" w:eastAsia="Consolas" w:cs="Consolas"/>
+                <w:b/>
+                <w:color w:val="000080"/>
+                <w:sz w:val="24"/>
+                <w:szCs w:val="24"/>
+                <w:shd w:val="clear" w:fill="EFEFEF"/>
+              </w:rPr>
+              <w:t>scope</w:t>
+            </w:r>
+            <w:r>
+              <w:rPr>
+                <w:rFonts w:hint="default" w:ascii="Consolas" w:hAnsi="Consolas" w:eastAsia="Consolas" w:cs="Consolas"/>
+                <w:color w:val="000000"/>
+                <w:sz w:val="24"/>
+                <w:szCs w:val="24"/>
+                <w:shd w:val="clear" w:fill="EFEFEF"/>
+              </w:rPr>
+              <w:t>&gt;</w:t>
+            </w:r>
+            <w:r>
+              <w:rPr>
+                <w:rFonts w:hint="default" w:ascii="Consolas" w:hAnsi="Consolas" w:eastAsia="Consolas" w:cs="Consolas"/>
+                <w:color w:val="000000"/>
+                <w:sz w:val="24"/>
+                <w:szCs w:val="24"/>
+                <w:shd w:val="clear" w:fill="FFFFFF"/>
+              </w:rPr>
+              <w:br w:type="textWrapping"/>
+            </w:r>
+            <w:r>
+              <w:rPr>
+                <w:rFonts w:hint="default" w:ascii="Consolas" w:hAnsi="Consolas" w:eastAsia="Consolas" w:cs="Consolas"/>
+                <w:color w:val="000000"/>
+                <w:sz w:val="24"/>
+                <w:szCs w:val="24"/>
+                <w:shd w:val="clear" w:fill="FFFFFF"/>
+              </w:rPr>
+              <w:t xml:space="preserve">      </w:t>
+            </w:r>
+            <w:r>
+              <w:rPr>
+                <w:rFonts w:hint="default" w:ascii="Consolas" w:hAnsi="Consolas" w:eastAsia="Consolas" w:cs="Consolas"/>
+                <w:color w:val="000000"/>
+                <w:sz w:val="24"/>
+                <w:szCs w:val="24"/>
+                <w:shd w:val="clear" w:fill="EFEFEF"/>
+              </w:rPr>
+              <w:t>&lt;/</w:t>
+            </w:r>
+            <w:r>
+              <w:rPr>
+                <w:rFonts w:hint="default" w:ascii="Consolas" w:hAnsi="Consolas" w:eastAsia="Consolas" w:cs="Consolas"/>
+                <w:b/>
+                <w:color w:val="000080"/>
+                <w:sz w:val="24"/>
+                <w:szCs w:val="24"/>
+                <w:shd w:val="clear" w:fill="EFEFEF"/>
+              </w:rPr>
+              <w:t>dependency</w:t>
+            </w:r>
+            <w:r>
+              <w:rPr>
+                <w:rFonts w:hint="default" w:ascii="Consolas" w:hAnsi="Consolas" w:eastAsia="Consolas" w:cs="Consolas"/>
+                <w:color w:val="000000"/>
+                <w:sz w:val="24"/>
+                <w:szCs w:val="24"/>
+                <w:shd w:val="clear" w:fill="EFEFEF"/>
+              </w:rPr>
+              <w:t>&gt;</w:t>
+            </w:r>
+            <w:r>
+              <w:rPr>
+                <w:rFonts w:hint="default" w:ascii="Consolas" w:hAnsi="Consolas" w:eastAsia="Consolas" w:cs="Consolas"/>
+                <w:color w:val="000000"/>
+                <w:sz w:val="24"/>
+                <w:szCs w:val="24"/>
+                <w:shd w:val="clear" w:fill="FFFFFF"/>
+              </w:rPr>
+              <w:br w:type="textWrapping"/>
+            </w:r>
+            <w:r>
+              <w:rPr>
+                <w:rFonts w:hint="default" w:ascii="Consolas" w:hAnsi="Consolas" w:eastAsia="Consolas" w:cs="Consolas"/>
+                <w:color w:val="000000"/>
+                <w:sz w:val="24"/>
+                <w:szCs w:val="24"/>
+                <w:shd w:val="clear" w:fill="FFFFFF"/>
+              </w:rPr>
+              <w:t xml:space="preserve">   </w:t>
+            </w:r>
+            <w:r>
+              <w:rPr>
+                <w:rFonts w:hint="default" w:ascii="Consolas" w:hAnsi="Consolas" w:eastAsia="Consolas" w:cs="Consolas"/>
+                <w:color w:val="000000"/>
+                <w:sz w:val="24"/>
+                <w:szCs w:val="24"/>
+                <w:shd w:val="clear" w:fill="EFEFEF"/>
+              </w:rPr>
+              <w:t>&lt;/</w:t>
+            </w:r>
+            <w:r>
+              <w:rPr>
+                <w:rFonts w:hint="default" w:ascii="Consolas" w:hAnsi="Consolas" w:eastAsia="Consolas" w:cs="Consolas"/>
+                <w:b/>
+                <w:color w:val="000080"/>
+                <w:sz w:val="24"/>
+                <w:szCs w:val="24"/>
+                <w:shd w:val="clear" w:fill="EFEFEF"/>
+              </w:rPr>
+              <w:t>dependencies</w:t>
+            </w:r>
+            <w:r>
+              <w:rPr>
+                <w:rFonts w:hint="default" w:ascii="Consolas" w:hAnsi="Consolas" w:eastAsia="Consolas" w:cs="Consolas"/>
+                <w:color w:val="000000"/>
+                <w:sz w:val="24"/>
+                <w:szCs w:val="24"/>
+                <w:shd w:val="clear" w:fill="EFEFEF"/>
+              </w:rPr>
+              <w:t>&gt;</w:t>
+            </w:r>
+            <w:r>
+              <w:rPr>
+                <w:rFonts w:hint="default" w:ascii="Consolas" w:hAnsi="Consolas" w:eastAsia="Consolas" w:cs="Consolas"/>
+                <w:color w:val="000000"/>
+                <w:sz w:val="24"/>
+                <w:szCs w:val="24"/>
+                <w:shd w:val="clear" w:fill="FFFFFF"/>
+              </w:rPr>
+              <w:br w:type="textWrapping"/>
+            </w:r>
+            <w:r>
+              <w:rPr>
+                <w:rFonts w:hint="default" w:ascii="Consolas" w:hAnsi="Consolas" w:eastAsia="Consolas" w:cs="Consolas"/>
+                <w:color w:val="000000"/>
+                <w:sz w:val="24"/>
+                <w:szCs w:val="24"/>
+                <w:shd w:val="clear" w:fill="EFEFEF"/>
+              </w:rPr>
+              <w:t>&lt;/</w:t>
+            </w:r>
+            <w:r>
+              <w:rPr>
+                <w:rFonts w:hint="default" w:ascii="Consolas" w:hAnsi="Consolas" w:eastAsia="Consolas" w:cs="Consolas"/>
+                <w:b/>
+                <w:color w:val="000080"/>
+                <w:sz w:val="24"/>
+                <w:szCs w:val="24"/>
+                <w:shd w:val="clear" w:fill="EFEFEF"/>
+              </w:rPr>
+              <w:t>dependencyManagement</w:t>
+            </w:r>
+            <w:r>
+              <w:rPr>
+                <w:rFonts w:hint="default" w:ascii="Consolas" w:hAnsi="Consolas" w:eastAsia="Consolas" w:cs="Consolas"/>
+                <w:color w:val="000000"/>
+                <w:sz w:val="24"/>
+                <w:szCs w:val="24"/>
+                <w:shd w:val="clear" w:fill="EFEFEF"/>
+              </w:rPr>
+              <w:t>&gt;</w:t>
+            </w:r>
+          </w:p>
+        </w:tc>
+      </w:tr>
+    </w:tbl>
+    <w:p>
+      <w:pPr>
+        <w:pStyle w:val="6"/>
+        <w:keepNext w:val="0"/>
+        <w:keepLines w:val="0"/>
+        <w:widowControl/>
+        <w:suppressLineNumbers w:val="0"/>
+        <w:shd w:val="clear" w:fill="FFFFFF"/>
+        <w:rPr>
+          <w:rFonts w:hint="default" w:ascii="Consolas" w:hAnsi="Consolas" w:cs="Consolas"/>
+          <w:color w:val="000000"/>
+          <w:sz w:val="24"/>
+          <w:szCs w:val="24"/>
+          <w:shd w:val="clear" w:fill="FFFFFF"/>
+          <w:lang w:val="en-US" w:eastAsia="zh-CN"/>
+        </w:rPr>
+      </w:pPr>
+    </w:p>
+    <w:p>
+      <w:pPr>
+        <w:pStyle w:val="6"/>
+        <w:keepNext w:val="0"/>
+        <w:keepLines w:val="0"/>
+        <w:widowControl/>
+        <w:suppressLineNumbers w:val="0"/>
+        <w:shd w:val="clear" w:fill="FFFFFF"/>
+        <w:rPr>
+          <w:rFonts w:hint="default" w:ascii="Consolas" w:hAnsi="Consolas" w:cs="Consolas"/>
+          <w:color w:val="000000"/>
+          <w:sz w:val="24"/>
+          <w:szCs w:val="24"/>
+          <w:shd w:val="clear" w:fill="FFFFFF"/>
+          <w:lang w:val="en-US" w:eastAsia="zh-CN"/>
+        </w:rPr>
+      </w:pPr>
+    </w:p>
+    <w:p>
+      <w:pPr>
+        <w:ind w:left="0" w:leftChars="0" w:firstLine="0" w:firstLineChars="0"/>
+        <w:rPr>
+          <w:rFonts w:hint="eastAsia"/>
+          <w:lang w:val="en-US" w:eastAsia="zh-CN"/>
+        </w:rPr>
+      </w:pPr>
+      <w:r>
+        <w:rPr>
+          <w:rFonts w:hint="eastAsia"/>
+          <w:lang w:val="en-US" w:eastAsia="zh-CN"/>
+        </w:rPr>
+        <w:t>区别：</w:t>
+      </w:r>
+    </w:p>
+    <w:p>
+      <w:pPr>
+        <w:ind w:left="0" w:leftChars="0" w:firstLine="0" w:firstLineChars="0"/>
+        <w:rPr>
+          <w:rFonts w:hint="eastAsia"/>
+          <w:lang w:val="en-US" w:eastAsia="zh-CN"/>
+        </w:rPr>
+      </w:pPr>
+      <w:r>
+        <w:rPr>
+          <w:rFonts w:hint="eastAsia"/>
+          <w:lang w:val="en-US" w:eastAsia="zh-CN"/>
+        </w:rPr>
+        <w:t>覆盖spring-boot提供的依赖的jar包，以mysql驱动包（spring-boot1.4.7.RELEASE提供5.1.42）的版本号为例：</w:t>
+      </w:r>
+    </w:p>
+    <w:p>
+      <w:pPr>
+        <w:ind w:left="0" w:leftChars="0" w:firstLine="0" w:firstLineChars="0"/>
+        <w:rPr>
+          <w:rFonts w:hint="eastAsia"/>
+          <w:lang w:val="en-US" w:eastAsia="zh-CN"/>
+        </w:rPr>
+      </w:pPr>
+      <w:r>
+        <w:rPr>
+          <w:rFonts w:hint="eastAsia"/>
+          <w:lang w:val="en-US" w:eastAsia="zh-CN"/>
+        </w:rPr>
+        <w:t>方式①继承spring-boot-starter-parent时，需要将mysql.version进行添加至properties：</w:t>
+      </w:r>
+    </w:p>
+    <w:tbl>
+      <w:tblPr>
+        <w:tblStyle w:val="9"/>
+        <w:tblW w:w="8522" w:type="dxa"/>
+        <w:tblInd w:w="0" w:type="dxa"/>
+        <w:tblBorders>
+          <w:top w:val="single" w:color="auto" w:sz="4" w:space="0"/>
+          <w:left w:val="single" w:color="auto" w:sz="4" w:space="0"/>
+          <w:bottom w:val="single" w:color="auto" w:sz="4" w:space="0"/>
+          <w:right w:val="single" w:color="auto" w:sz="4" w:space="0"/>
+          <w:insideH w:val="single" w:color="auto" w:sz="4" w:space="0"/>
+          <w:insideV w:val="single" w:color="auto" w:sz="4" w:space="0"/>
+        </w:tblBorders>
+        <w:tblLayout w:type="fixed"/>
+        <w:tblCellMar>
+          <w:left w:w="108" w:type="dxa"/>
+          <w:right w:w="108" w:type="dxa"/>
+        </w:tblCellMar>
+      </w:tblPr>
+      <w:tblGrid>
+        <w:gridCol w:w="8522"/>
+      </w:tblGrid>
+      <w:tr>
+        <w:tblPrEx>
+          <w:tblBorders>
+            <w:top w:val="single" w:color="auto" w:sz="4" w:space="0"/>
+            <w:left w:val="single" w:color="auto" w:sz="4" w:space="0"/>
+            <w:bottom w:val="single" w:color="auto" w:sz="4" w:space="0"/>
+            <w:right w:val="single" w:color="auto" w:sz="4" w:space="0"/>
+            <w:insideH w:val="single" w:color="auto" w:sz="4" w:space="0"/>
+            <w:insideV w:val="single" w:color="auto" w:sz="4" w:space="0"/>
+          </w:tblBorders>
+          <w:tblLayout w:type="fixed"/>
+          <w:tblCellMar>
+            <w:left w:w="108" w:type="dxa"/>
+            <w:right w:w="108" w:type="dxa"/>
+          </w:tblCellMar>
+        </w:tblPrEx>
+        <w:tc>
+          <w:tcPr>
+            <w:tcW w:w="8522" w:type="dxa"/>
+          </w:tcPr>
+          <w:p>
+            <w:pPr>
+              <w:pStyle w:val="6"/>
+              <w:keepNext w:val="0"/>
+              <w:keepLines w:val="0"/>
+              <w:widowControl/>
+              <w:suppressLineNumbers w:val="0"/>
+              <w:shd w:val="clear" w:fill="FFFFFF"/>
+              <w:ind w:left="0" w:leftChars="0" w:firstLine="0" w:firstLineChars="0"/>
+              <w:rPr>
+                <w:rFonts w:hint="default"/>
+                <w:vertAlign w:val="baseline"/>
+                <w:lang w:val="en-US" w:eastAsia="zh-CN"/>
+              </w:rPr>
+            </w:pPr>
+            <w:r>
+              <w:rPr>
+                <w:rFonts w:hint="default" w:ascii="Consolas" w:hAnsi="Consolas" w:eastAsia="Consolas" w:cs="Consolas"/>
+                <w:color w:val="000000"/>
+                <w:sz w:val="24"/>
+                <w:szCs w:val="24"/>
+                <w:shd w:val="clear" w:fill="EFEFEF"/>
+              </w:rPr>
+              <w:t>&lt;</w:t>
+            </w:r>
+            <w:r>
+              <w:rPr>
+                <w:rFonts w:hint="default" w:ascii="Consolas" w:hAnsi="Consolas" w:eastAsia="Consolas" w:cs="Consolas"/>
+                <w:b/>
+                <w:color w:val="000080"/>
+                <w:sz w:val="24"/>
+                <w:szCs w:val="24"/>
+                <w:shd w:val="clear" w:fill="EFEFEF"/>
+              </w:rPr>
+              <w:t>properties</w:t>
+            </w:r>
+            <w:r>
+              <w:rPr>
+                <w:rFonts w:hint="default" w:ascii="Consolas" w:hAnsi="Consolas" w:eastAsia="Consolas" w:cs="Consolas"/>
+                <w:color w:val="000000"/>
+                <w:sz w:val="24"/>
+                <w:szCs w:val="24"/>
+                <w:shd w:val="clear" w:fill="EFEFEF"/>
+              </w:rPr>
+              <w:t>&gt;</w:t>
+            </w:r>
+            <w:r>
+              <w:rPr>
+                <w:rFonts w:hint="default" w:ascii="Consolas" w:hAnsi="Consolas" w:eastAsia="Consolas" w:cs="Consolas"/>
+                <w:color w:val="000000"/>
+                <w:sz w:val="24"/>
+                <w:szCs w:val="24"/>
+                <w:shd w:val="clear" w:fill="FFFFFF"/>
+              </w:rPr>
+              <w:br w:type="textWrapping"/>
+            </w:r>
+            <w:r>
+              <w:rPr>
+                <w:rFonts w:hint="default" w:ascii="Consolas" w:hAnsi="Consolas" w:eastAsia="Consolas" w:cs="Consolas"/>
+                <w:color w:val="000000"/>
+                <w:sz w:val="24"/>
+                <w:szCs w:val="24"/>
+                <w:shd w:val="clear" w:fill="FFFFFF"/>
+              </w:rPr>
+              <w:t xml:space="preserve">   </w:t>
+            </w:r>
+            <w:r>
+              <w:rPr>
+                <w:rFonts w:hint="default" w:ascii="Consolas" w:hAnsi="Consolas" w:eastAsia="Consolas" w:cs="Consolas"/>
+                <w:color w:val="000000"/>
+                <w:sz w:val="24"/>
+                <w:szCs w:val="24"/>
+                <w:shd w:val="clear" w:fill="EFEFEF"/>
+              </w:rPr>
+              <w:t>&lt;</w:t>
+            </w:r>
+            <w:r>
+              <w:rPr>
+                <w:rFonts w:hint="default" w:ascii="Consolas" w:hAnsi="Consolas" w:eastAsia="Consolas" w:cs="Consolas"/>
+                <w:b/>
+                <w:color w:val="000080"/>
+                <w:sz w:val="24"/>
+                <w:szCs w:val="24"/>
+                <w:shd w:val="clear" w:fill="EFEFEF"/>
+              </w:rPr>
+              <w:t>mysql.version</w:t>
+            </w:r>
+            <w:r>
+              <w:rPr>
+                <w:rFonts w:hint="default" w:ascii="Consolas" w:hAnsi="Consolas" w:eastAsia="Consolas" w:cs="Consolas"/>
+                <w:color w:val="000000"/>
+                <w:sz w:val="24"/>
+                <w:szCs w:val="24"/>
+                <w:shd w:val="clear" w:fill="EFEFEF"/>
+              </w:rPr>
+              <w:t>&gt;</w:t>
+            </w:r>
+            <w:r>
+              <w:rPr>
+                <w:rFonts w:hint="default" w:ascii="Consolas" w:hAnsi="Consolas" w:eastAsia="Consolas" w:cs="Consolas"/>
+                <w:color w:val="000000"/>
+                <w:sz w:val="24"/>
+                <w:szCs w:val="24"/>
+                <w:shd w:val="clear" w:fill="FFFFFF"/>
+              </w:rPr>
+              <w:t>6.0.6</w:t>
+            </w:r>
+            <w:r>
+              <w:rPr>
+                <w:rFonts w:hint="default" w:ascii="Consolas" w:hAnsi="Consolas" w:eastAsia="Consolas" w:cs="Consolas"/>
+                <w:color w:val="000000"/>
+                <w:sz w:val="24"/>
+                <w:szCs w:val="24"/>
+                <w:shd w:val="clear" w:fill="EFEFEF"/>
+              </w:rPr>
+              <w:t>&lt;/</w:t>
+            </w:r>
+            <w:r>
+              <w:rPr>
+                <w:rFonts w:hint="default" w:ascii="Consolas" w:hAnsi="Consolas" w:eastAsia="Consolas" w:cs="Consolas"/>
+                <w:b/>
+                <w:color w:val="000080"/>
+                <w:sz w:val="24"/>
+                <w:szCs w:val="24"/>
+                <w:shd w:val="clear" w:fill="EFEFEF"/>
+              </w:rPr>
+              <w:t>mysql.version</w:t>
+            </w:r>
+            <w:r>
+              <w:rPr>
+                <w:rFonts w:hint="default" w:ascii="Consolas" w:hAnsi="Consolas" w:eastAsia="Consolas" w:cs="Consolas"/>
+                <w:color w:val="000000"/>
+                <w:sz w:val="24"/>
+                <w:szCs w:val="24"/>
+                <w:shd w:val="clear" w:fill="EFEFEF"/>
+              </w:rPr>
+              <w:t>&gt;</w:t>
+            </w:r>
+            <w:r>
+              <w:rPr>
+                <w:rFonts w:hint="default" w:ascii="Consolas" w:hAnsi="Consolas" w:eastAsia="Consolas" w:cs="Consolas"/>
+                <w:color w:val="000000"/>
+                <w:sz w:val="24"/>
+                <w:szCs w:val="24"/>
+                <w:shd w:val="clear" w:fill="FFFFFF"/>
+              </w:rPr>
+              <w:br w:type="textWrapping"/>
+            </w:r>
+            <w:r>
+              <w:rPr>
+                <w:rFonts w:hint="default" w:ascii="Consolas" w:hAnsi="Consolas" w:eastAsia="Consolas" w:cs="Consolas"/>
+                <w:color w:val="000000"/>
+                <w:sz w:val="24"/>
+                <w:szCs w:val="24"/>
+                <w:shd w:val="clear" w:fill="FFFFFF"/>
+              </w:rPr>
+              <w:t xml:space="preserve"> </w:t>
+            </w:r>
+            <w:r>
+              <w:rPr>
+                <w:rFonts w:hint="default" w:ascii="Consolas" w:hAnsi="Consolas" w:eastAsia="Consolas" w:cs="Consolas"/>
+                <w:color w:val="000000"/>
+                <w:sz w:val="24"/>
+                <w:szCs w:val="24"/>
+                <w:shd w:val="clear" w:fill="EFEFEF"/>
+              </w:rPr>
+              <w:t>&lt;/</w:t>
+            </w:r>
+            <w:r>
+              <w:rPr>
+                <w:rFonts w:hint="default" w:ascii="Consolas" w:hAnsi="Consolas" w:eastAsia="Consolas" w:cs="Consolas"/>
+                <w:b/>
+                <w:color w:val="000080"/>
+                <w:sz w:val="24"/>
+                <w:szCs w:val="24"/>
+                <w:shd w:val="clear" w:fill="EFEFEF"/>
+              </w:rPr>
+              <w:t>properties</w:t>
+            </w:r>
+            <w:r>
+              <w:rPr>
+                <w:rFonts w:hint="default" w:ascii="Consolas" w:hAnsi="Consolas" w:eastAsia="Consolas" w:cs="Consolas"/>
+                <w:color w:val="000000"/>
+                <w:sz w:val="24"/>
+                <w:szCs w:val="24"/>
+                <w:shd w:val="clear" w:fill="EFEFEF"/>
+              </w:rPr>
+              <w:t>&gt;</w:t>
+            </w:r>
+          </w:p>
+        </w:tc>
+      </w:tr>
+    </w:tbl>
+    <w:p>
+      <w:pPr>
+        <w:ind w:left="0" w:leftChars="0" w:firstLine="0" w:firstLineChars="0"/>
+        <w:rPr>
+          <w:rFonts w:hint="default"/>
+          <w:lang w:val="en-US" w:eastAsia="zh-CN"/>
+        </w:rPr>
+      </w:pPr>
+    </w:p>
+    <w:p>
+      <w:pPr>
+        <w:ind w:left="0" w:leftChars="0" w:firstLine="0" w:firstLineChars="0"/>
+        <w:rPr>
+          <w:rFonts w:hint="eastAsia"/>
+          <w:lang w:val="en-US" w:eastAsia="zh-CN"/>
+        </w:rPr>
+      </w:pPr>
+      <w:r>
+        <w:rPr>
+          <w:rFonts w:hint="eastAsia"/>
+          <w:lang w:val="en-US" w:eastAsia="zh-CN"/>
+        </w:rPr>
+        <w:t>方式②在dependency中添加spring-boot-dependencies依赖，需要在dependecies依赖中添加：</w:t>
+      </w:r>
+    </w:p>
+    <w:tbl>
+      <w:tblPr>
+        <w:tblStyle w:val="9"/>
+        <w:tblW w:w="8522" w:type="dxa"/>
+        <w:tblInd w:w="0" w:type="dxa"/>
+        <w:tblBorders>
+          <w:top w:val="single" w:color="auto" w:sz="4" w:space="0"/>
+          <w:left w:val="single" w:color="auto" w:sz="4" w:space="0"/>
+          <w:bottom w:val="single" w:color="auto" w:sz="4" w:space="0"/>
+          <w:right w:val="single" w:color="auto" w:sz="4" w:space="0"/>
+          <w:insideH w:val="single" w:color="auto" w:sz="4" w:space="0"/>
+          <w:insideV w:val="single" w:color="auto" w:sz="4" w:space="0"/>
+        </w:tblBorders>
+        <w:tblLayout w:type="fixed"/>
+        <w:tblCellMar>
+          <w:left w:w="108" w:type="dxa"/>
+          <w:right w:w="108" w:type="dxa"/>
+        </w:tblCellMar>
+      </w:tblPr>
+      <w:tblGrid>
+        <w:gridCol w:w="8522"/>
+      </w:tblGrid>
+      <w:tr>
+        <w:tblPrEx>
+          <w:tblBorders>
+            <w:top w:val="single" w:color="auto" w:sz="4" w:space="0"/>
+            <w:left w:val="single" w:color="auto" w:sz="4" w:space="0"/>
+            <w:bottom w:val="single" w:color="auto" w:sz="4" w:space="0"/>
+            <w:right w:val="single" w:color="auto" w:sz="4" w:space="0"/>
+            <w:insideH w:val="single" w:color="auto" w:sz="4" w:space="0"/>
+            <w:insideV w:val="single" w:color="auto" w:sz="4" w:space="0"/>
+          </w:tblBorders>
+          <w:tblLayout w:type="fixed"/>
+          <w:tblCellMar>
+            <w:left w:w="108" w:type="dxa"/>
+            <w:right w:w="108" w:type="dxa"/>
+          </w:tblCellMar>
+        </w:tblPrEx>
+        <w:tc>
+          <w:tcPr>
+            <w:tcW w:w="8522" w:type="dxa"/>
+          </w:tcPr>
+          <w:p>
+            <w:pPr>
+              <w:pStyle w:val="6"/>
+              <w:keepNext w:val="0"/>
+              <w:keepLines w:val="0"/>
+              <w:widowControl/>
+              <w:suppressLineNumbers w:val="0"/>
+              <w:shd w:val="clear" w:fill="FFFFFF"/>
+              <w:ind w:left="0" w:leftChars="0" w:firstLine="0" w:firstLineChars="0"/>
+              <w:rPr>
+                <w:rFonts w:hint="default"/>
+                <w:vertAlign w:val="baseline"/>
+                <w:lang w:val="en-US" w:eastAsia="zh-CN"/>
+              </w:rPr>
+            </w:pPr>
+            <w:r>
+              <w:rPr>
+                <w:rFonts w:hint="default" w:ascii="Consolas" w:hAnsi="Consolas" w:eastAsia="Consolas" w:cs="Consolas"/>
+                <w:color w:val="000000"/>
+                <w:sz w:val="24"/>
+                <w:szCs w:val="24"/>
+                <w:shd w:val="clear" w:fill="EFEFEF"/>
+              </w:rPr>
+              <w:t>&lt;</w:t>
+            </w:r>
+            <w:r>
+              <w:rPr>
+                <w:rFonts w:hint="default" w:ascii="Consolas" w:hAnsi="Consolas" w:eastAsia="Consolas" w:cs="Consolas"/>
+                <w:b/>
+                <w:color w:val="000080"/>
+                <w:sz w:val="24"/>
+                <w:szCs w:val="24"/>
+                <w:shd w:val="clear" w:fill="EFEFEF"/>
+              </w:rPr>
+              <w:t>dependency</w:t>
+            </w:r>
+            <w:r>
+              <w:rPr>
+                <w:rFonts w:hint="default" w:ascii="Consolas" w:hAnsi="Consolas" w:eastAsia="Consolas" w:cs="Consolas"/>
+                <w:color w:val="000000"/>
+                <w:sz w:val="24"/>
+                <w:szCs w:val="24"/>
+                <w:shd w:val="clear" w:fill="EFEFEF"/>
+              </w:rPr>
+              <w:t>&gt;</w:t>
+            </w:r>
+            <w:r>
+              <w:rPr>
+                <w:rFonts w:hint="default" w:ascii="Consolas" w:hAnsi="Consolas" w:eastAsia="Consolas" w:cs="Consolas"/>
+                <w:color w:val="000000"/>
+                <w:sz w:val="24"/>
+                <w:szCs w:val="24"/>
+                <w:shd w:val="clear" w:fill="FFFFFF"/>
+              </w:rPr>
+              <w:br w:type="textWrapping"/>
+            </w:r>
+            <w:r>
+              <w:rPr>
+                <w:rFonts w:hint="default" w:ascii="Consolas" w:hAnsi="Consolas" w:eastAsia="Consolas" w:cs="Consolas"/>
+                <w:color w:val="000000"/>
+                <w:sz w:val="24"/>
+                <w:szCs w:val="24"/>
+                <w:shd w:val="clear" w:fill="FFFFFF"/>
+              </w:rPr>
+              <w:t xml:space="preserve">   </w:t>
+            </w:r>
+            <w:r>
+              <w:rPr>
+                <w:rFonts w:hint="default" w:ascii="Consolas" w:hAnsi="Consolas" w:eastAsia="Consolas" w:cs="Consolas"/>
+                <w:color w:val="000000"/>
+                <w:sz w:val="24"/>
+                <w:szCs w:val="24"/>
+                <w:shd w:val="clear" w:fill="EFEFEF"/>
+              </w:rPr>
+              <w:t>&lt;</w:t>
+            </w:r>
+            <w:r>
+              <w:rPr>
+                <w:rFonts w:hint="default" w:ascii="Consolas" w:hAnsi="Consolas" w:eastAsia="Consolas" w:cs="Consolas"/>
+                <w:b/>
+                <w:color w:val="000080"/>
+                <w:sz w:val="24"/>
+                <w:szCs w:val="24"/>
+                <w:shd w:val="clear" w:fill="EFEFEF"/>
+              </w:rPr>
+              <w:t>groupId</w:t>
+            </w:r>
+            <w:r>
+              <w:rPr>
+                <w:rFonts w:hint="default" w:ascii="Consolas" w:hAnsi="Consolas" w:eastAsia="Consolas" w:cs="Consolas"/>
+                <w:color w:val="000000"/>
+                <w:sz w:val="24"/>
+                <w:szCs w:val="24"/>
+                <w:shd w:val="clear" w:fill="EFEFEF"/>
+              </w:rPr>
+              <w:t>&gt;</w:t>
+            </w:r>
+            <w:r>
+              <w:rPr>
+                <w:rFonts w:hint="default" w:ascii="Consolas" w:hAnsi="Consolas" w:eastAsia="Consolas" w:cs="Consolas"/>
+                <w:color w:val="000000"/>
+                <w:sz w:val="24"/>
+                <w:szCs w:val="24"/>
+                <w:shd w:val="clear" w:fill="FFFFFF"/>
+              </w:rPr>
+              <w:t>mysql</w:t>
+            </w:r>
+            <w:r>
+              <w:rPr>
+                <w:rFonts w:hint="default" w:ascii="Consolas" w:hAnsi="Consolas" w:eastAsia="Consolas" w:cs="Consolas"/>
+                <w:color w:val="000000"/>
+                <w:sz w:val="24"/>
+                <w:szCs w:val="24"/>
+                <w:shd w:val="clear" w:fill="EFEFEF"/>
+              </w:rPr>
+              <w:t>&lt;/</w:t>
+            </w:r>
+            <w:r>
+              <w:rPr>
+                <w:rFonts w:hint="default" w:ascii="Consolas" w:hAnsi="Consolas" w:eastAsia="Consolas" w:cs="Consolas"/>
+                <w:b/>
+                <w:color w:val="000080"/>
+                <w:sz w:val="24"/>
+                <w:szCs w:val="24"/>
+                <w:shd w:val="clear" w:fill="EFEFEF"/>
+              </w:rPr>
+              <w:t>groupId</w:t>
+            </w:r>
+            <w:r>
+              <w:rPr>
+                <w:rFonts w:hint="default" w:ascii="Consolas" w:hAnsi="Consolas" w:eastAsia="Consolas" w:cs="Consolas"/>
+                <w:color w:val="000000"/>
+                <w:sz w:val="24"/>
+                <w:szCs w:val="24"/>
+                <w:shd w:val="clear" w:fill="EFEFEF"/>
+              </w:rPr>
+              <w:t>&gt;</w:t>
+            </w:r>
+            <w:r>
+              <w:rPr>
+                <w:rFonts w:hint="default" w:ascii="Consolas" w:hAnsi="Consolas" w:eastAsia="Consolas" w:cs="Consolas"/>
+                <w:color w:val="000000"/>
+                <w:sz w:val="24"/>
+                <w:szCs w:val="24"/>
+                <w:shd w:val="clear" w:fill="FFFFFF"/>
+              </w:rPr>
+              <w:br w:type="textWrapping"/>
+            </w:r>
+            <w:r>
+              <w:rPr>
+                <w:rFonts w:hint="default" w:ascii="Consolas" w:hAnsi="Consolas" w:eastAsia="Consolas" w:cs="Consolas"/>
+                <w:color w:val="000000"/>
+                <w:sz w:val="24"/>
+                <w:szCs w:val="24"/>
+                <w:shd w:val="clear" w:fill="FFFFFF"/>
+              </w:rPr>
+              <w:t xml:space="preserve">   </w:t>
+            </w:r>
+            <w:r>
+              <w:rPr>
+                <w:rFonts w:hint="default" w:ascii="Consolas" w:hAnsi="Consolas" w:eastAsia="Consolas" w:cs="Consolas"/>
+                <w:color w:val="000000"/>
+                <w:sz w:val="24"/>
+                <w:szCs w:val="24"/>
+                <w:shd w:val="clear" w:fill="EFEFEF"/>
+              </w:rPr>
+              <w:t>&lt;</w:t>
+            </w:r>
+            <w:r>
+              <w:rPr>
+                <w:rFonts w:hint="default" w:ascii="Consolas" w:hAnsi="Consolas" w:eastAsia="Consolas" w:cs="Consolas"/>
+                <w:b/>
+                <w:color w:val="000080"/>
+                <w:sz w:val="24"/>
+                <w:szCs w:val="24"/>
+                <w:shd w:val="clear" w:fill="EFEFEF"/>
+              </w:rPr>
+              <w:t>artifactId</w:t>
+            </w:r>
+            <w:r>
+              <w:rPr>
+                <w:rFonts w:hint="default" w:ascii="Consolas" w:hAnsi="Consolas" w:eastAsia="Consolas" w:cs="Consolas"/>
+                <w:color w:val="000000"/>
+                <w:sz w:val="24"/>
+                <w:szCs w:val="24"/>
+                <w:shd w:val="clear" w:fill="EFEFEF"/>
+              </w:rPr>
+              <w:t>&gt;</w:t>
+            </w:r>
+            <w:r>
+              <w:rPr>
+                <w:rFonts w:hint="default" w:ascii="Consolas" w:hAnsi="Consolas" w:eastAsia="Consolas" w:cs="Consolas"/>
+                <w:color w:val="000000"/>
+                <w:sz w:val="24"/>
+                <w:szCs w:val="24"/>
+                <w:shd w:val="clear" w:fill="FFFFFF"/>
+              </w:rPr>
+              <w:t>mysql-connector-java</w:t>
+            </w:r>
+            <w:r>
+              <w:rPr>
+                <w:rFonts w:hint="default" w:ascii="Consolas" w:hAnsi="Consolas" w:eastAsia="Consolas" w:cs="Consolas"/>
+                <w:color w:val="000000"/>
+                <w:sz w:val="24"/>
+                <w:szCs w:val="24"/>
+                <w:shd w:val="clear" w:fill="EFEFEF"/>
+              </w:rPr>
+              <w:t>&lt;/</w:t>
+            </w:r>
+            <w:r>
+              <w:rPr>
+                <w:rFonts w:hint="default" w:ascii="Consolas" w:hAnsi="Consolas" w:eastAsia="Consolas" w:cs="Consolas"/>
+                <w:b/>
+                <w:color w:val="000080"/>
+                <w:sz w:val="24"/>
+                <w:szCs w:val="24"/>
+                <w:shd w:val="clear" w:fill="EFEFEF"/>
+              </w:rPr>
+              <w:t>artifactId</w:t>
+            </w:r>
+            <w:r>
+              <w:rPr>
+                <w:rFonts w:hint="default" w:ascii="Consolas" w:hAnsi="Consolas" w:eastAsia="Consolas" w:cs="Consolas"/>
+                <w:color w:val="000000"/>
+                <w:sz w:val="24"/>
+                <w:szCs w:val="24"/>
+                <w:shd w:val="clear" w:fill="EFEFEF"/>
+              </w:rPr>
+              <w:t>&gt;</w:t>
+            </w:r>
+            <w:r>
+              <w:rPr>
+                <w:rFonts w:hint="default" w:ascii="Consolas" w:hAnsi="Consolas" w:eastAsia="Consolas" w:cs="Consolas"/>
+                <w:color w:val="000000"/>
+                <w:sz w:val="24"/>
+                <w:szCs w:val="24"/>
+                <w:shd w:val="clear" w:fill="FFFFFF"/>
+              </w:rPr>
+              <w:br w:type="textWrapping"/>
+            </w:r>
+            <w:r>
+              <w:rPr>
+                <w:rFonts w:hint="default" w:ascii="Consolas" w:hAnsi="Consolas" w:eastAsia="Consolas" w:cs="Consolas"/>
+                <w:color w:val="000000"/>
+                <w:sz w:val="24"/>
+                <w:szCs w:val="24"/>
+                <w:shd w:val="clear" w:fill="FFFFFF"/>
+              </w:rPr>
+              <w:t xml:space="preserve">   </w:t>
+            </w:r>
+            <w:r>
+              <w:rPr>
+                <w:rFonts w:hint="default" w:ascii="Consolas" w:hAnsi="Consolas" w:eastAsia="Consolas" w:cs="Consolas"/>
+                <w:color w:val="000000"/>
+                <w:sz w:val="24"/>
+                <w:szCs w:val="24"/>
+                <w:shd w:val="clear" w:fill="EFEFEF"/>
+              </w:rPr>
+              <w:t>&lt;</w:t>
+            </w:r>
+            <w:r>
+              <w:rPr>
+                <w:rFonts w:hint="default" w:ascii="Consolas" w:hAnsi="Consolas" w:eastAsia="Consolas" w:cs="Consolas"/>
+                <w:b/>
+                <w:color w:val="000080"/>
+                <w:sz w:val="24"/>
+                <w:szCs w:val="24"/>
+                <w:shd w:val="clear" w:fill="EFEFEF"/>
+              </w:rPr>
+              <w:t>version</w:t>
+            </w:r>
+            <w:r>
+              <w:rPr>
+                <w:rFonts w:hint="default" w:ascii="Consolas" w:hAnsi="Consolas" w:eastAsia="Consolas" w:cs="Consolas"/>
+                <w:color w:val="000000"/>
+                <w:sz w:val="24"/>
+                <w:szCs w:val="24"/>
+                <w:shd w:val="clear" w:fill="EFEFEF"/>
+              </w:rPr>
+              <w:t>&gt;</w:t>
+            </w:r>
+            <w:r>
+              <w:rPr>
+                <w:rFonts w:hint="default" w:ascii="Consolas" w:hAnsi="Consolas" w:eastAsia="Consolas" w:cs="Consolas"/>
+                <w:color w:val="000000"/>
+                <w:sz w:val="24"/>
+                <w:szCs w:val="24"/>
+                <w:shd w:val="clear" w:fill="FFFFFF"/>
+              </w:rPr>
+              <w:t>6.0.6</w:t>
+            </w:r>
+            <w:r>
+              <w:rPr>
+                <w:rFonts w:hint="default" w:ascii="Consolas" w:hAnsi="Consolas" w:eastAsia="Consolas" w:cs="Consolas"/>
+                <w:color w:val="000000"/>
+                <w:sz w:val="24"/>
+                <w:szCs w:val="24"/>
+                <w:shd w:val="clear" w:fill="EFEFEF"/>
+              </w:rPr>
+              <w:t>&lt;/</w:t>
+            </w:r>
+            <w:r>
+              <w:rPr>
+                <w:rFonts w:hint="default" w:ascii="Consolas" w:hAnsi="Consolas" w:eastAsia="Consolas" w:cs="Consolas"/>
+                <w:b/>
+                <w:color w:val="000080"/>
+                <w:sz w:val="24"/>
+                <w:szCs w:val="24"/>
+                <w:shd w:val="clear" w:fill="EFEFEF"/>
+              </w:rPr>
+              <w:t>version</w:t>
+            </w:r>
+            <w:r>
+              <w:rPr>
+                <w:rFonts w:hint="default" w:ascii="Consolas" w:hAnsi="Consolas" w:eastAsia="Consolas" w:cs="Consolas"/>
+                <w:color w:val="000000"/>
+                <w:sz w:val="24"/>
+                <w:szCs w:val="24"/>
+                <w:shd w:val="clear" w:fill="EFEFEF"/>
+              </w:rPr>
+              <w:t>&gt;</w:t>
+            </w:r>
+            <w:r>
+              <w:rPr>
+                <w:rFonts w:hint="default" w:ascii="Consolas" w:hAnsi="Consolas" w:eastAsia="Consolas" w:cs="Consolas"/>
+                <w:color w:val="000000"/>
+                <w:sz w:val="24"/>
+                <w:szCs w:val="24"/>
+                <w:shd w:val="clear" w:fill="FFFFFF"/>
+              </w:rPr>
+              <w:br w:type="textWrapping"/>
+            </w:r>
+            <w:r>
+              <w:rPr>
+                <w:rFonts w:hint="default" w:ascii="Consolas" w:hAnsi="Consolas" w:eastAsia="Consolas" w:cs="Consolas"/>
+                <w:color w:val="000000"/>
+                <w:sz w:val="24"/>
+                <w:szCs w:val="24"/>
+                <w:shd w:val="clear" w:fill="EFEFEF"/>
+              </w:rPr>
+              <w:t>&lt;/</w:t>
+            </w:r>
+            <w:r>
+              <w:rPr>
+                <w:rFonts w:hint="default" w:ascii="Consolas" w:hAnsi="Consolas" w:eastAsia="Consolas" w:cs="Consolas"/>
+                <w:b/>
+                <w:color w:val="000080"/>
+                <w:sz w:val="24"/>
+                <w:szCs w:val="24"/>
+                <w:shd w:val="clear" w:fill="EFEFEF"/>
+              </w:rPr>
+              <w:t>dependency</w:t>
+            </w:r>
+            <w:r>
+              <w:rPr>
+                <w:rFonts w:hint="default" w:ascii="Consolas" w:hAnsi="Consolas" w:eastAsia="Consolas" w:cs="Consolas"/>
+                <w:color w:val="000000"/>
+                <w:sz w:val="24"/>
+                <w:szCs w:val="24"/>
+                <w:shd w:val="clear" w:fill="EFEFEF"/>
+              </w:rPr>
+              <w:t>&gt;</w:t>
+            </w:r>
+          </w:p>
+        </w:tc>
+      </w:tr>
+    </w:tbl>
+    <w:p>
+      <w:pPr>
+        <w:pStyle w:val="4"/>
+        <w:bidi w:val="0"/>
+        <w:rPr>
+          <w:rFonts w:hint="eastAsia"/>
+          <w:lang w:val="en-US" w:eastAsia="zh-CN"/>
+        </w:rPr>
+      </w:pPr>
+      <w:r>
+        <w:rPr>
+          <w:rFonts w:hint="eastAsia"/>
+          <w:lang w:val="en-US" w:eastAsia="zh-CN"/>
+        </w:rPr>
+        <w:t>3.2引入内嵌Servlet容器</w:t>
+      </w:r>
+    </w:p>
+    <w:p>
+      <w:pPr>
         <w:rPr>
           <w:rFonts w:hint="default"/>
           <w:lang w:val="en-US" w:eastAsia="zh-CN"/>
@@ -2565,13 +4563,13 @@
       <w:sz w:val="24"/>
     </w:rPr>
   </w:style>
-  <w:style w:type="character" w:default="1" w:styleId="9">
+  <w:style w:type="character" w:default="1" w:styleId="10">
     <w:name w:val="Default Paragraph Font"/>
     <w:semiHidden/>
     <w:qFormat/>
     <w:uiPriority w:val="0"/>
   </w:style>
-  <w:style w:type="table" w:default="1" w:styleId="7">
+  <w:style w:type="table" w:default="1" w:styleId="8">
     <w:name w:val="Normal Table"/>
     <w:semiHidden/>
     <w:qFormat/>
@@ -2587,6 +4585,39 @@
     </w:tblPr>
   </w:style>
   <w:style w:type="paragraph" w:styleId="6">
+    <w:name w:val="HTML Preformatted"/>
+    <w:basedOn w:val="1"/>
+    <w:uiPriority w:val="0"/>
+    <w:pPr>
+      <w:tabs>
+        <w:tab w:val="left" w:pos="916"/>
+        <w:tab w:val="left" w:pos="1832"/>
+        <w:tab w:val="left" w:pos="2748"/>
+        <w:tab w:val="left" w:pos="3664"/>
+        <w:tab w:val="left" w:pos="4580"/>
+        <w:tab w:val="left" w:pos="5496"/>
+        <w:tab w:val="left" w:pos="6412"/>
+        <w:tab w:val="left" w:pos="7328"/>
+        <w:tab w:val="left" w:pos="8244"/>
+        <w:tab w:val="left" w:pos="9160"/>
+        <w:tab w:val="left" w:pos="10076"/>
+        <w:tab w:val="left" w:pos="10992"/>
+        <w:tab w:val="left" w:pos="11908"/>
+        <w:tab w:val="left" w:pos="12824"/>
+        <w:tab w:val="left" w:pos="13740"/>
+        <w:tab w:val="left" w:pos="14656"/>
+      </w:tabs>
+      <w:jc w:val="left"/>
+    </w:pPr>
+    <w:rPr>
+      <w:rFonts w:hint="eastAsia" w:ascii="宋体" w:hAnsi="宋体" w:eastAsia="宋体" w:cs="宋体"/>
+      <w:kern w:val="0"/>
+      <w:sz w:val="24"/>
+      <w:szCs w:val="24"/>
+      <w:lang w:val="en-US" w:eastAsia="zh-CN" w:bidi="ar"/>
+    </w:rPr>
+  </w:style>
+  <w:style w:type="paragraph" w:styleId="7">
     <w:name w:val="Normal (Web)"/>
     <w:basedOn w:val="1"/>
     <w:qFormat/>
@@ -2602,9 +4633,9 @@
       <w:lang w:val="en-US" w:eastAsia="zh-CN" w:bidi="ar"/>
     </w:rPr>
   </w:style>
-  <w:style w:type="table" w:styleId="8">
+  <w:style w:type="table" w:styleId="9">
     <w:name w:val="Table Grid"/>
-    <w:basedOn w:val="7"/>
+    <w:basedOn w:val="8"/>
     <w:qFormat/>
     <w:uiPriority w:val="0"/>
     <w:pPr>
@@ -2623,9 +4654,9 @@
       <w:tblLayout w:type="fixed"/>
     </w:tblPr>
   </w:style>
-  <w:style w:type="character" w:styleId="10">
+  <w:style w:type="character" w:styleId="11">
     <w:name w:val="FollowedHyperlink"/>
-    <w:basedOn w:val="9"/>
+    <w:basedOn w:val="10"/>
     <w:qFormat/>
     <w:uiPriority w:val="0"/>
     <w:rPr>
@@ -2633,9 +4664,9 @@
       <w:u w:val="single"/>
     </w:rPr>
   </w:style>
-  <w:style w:type="character" w:styleId="11">
+  <w:style w:type="character" w:styleId="12">
     <w:name w:val="HTML Typewriter"/>
-    <w:basedOn w:val="9"/>
+    <w:basedOn w:val="10"/>
     <w:qFormat/>
     <w:uiPriority w:val="0"/>
     <w:rPr>
@@ -2643,9 +4674,9 @@
       <w:sz w:val="20"/>
     </w:rPr>
   </w:style>
-  <w:style w:type="character" w:styleId="12">
+  <w:style w:type="character" w:styleId="13">
     <w:name w:val="Hyperlink"/>
-    <w:basedOn w:val="9"/>
+    <w:basedOn w:val="10"/>
     <w:qFormat/>
     <w:uiPriority w:val="0"/>
     <w:rPr>
@@ -2658,7 +4689,7 @@
       </w14:textFill>
     </w:rPr>
   </w:style>
-  <w:style w:type="paragraph" w:styleId="13">
+  <w:style w:type="paragraph" w:styleId="14">
     <w:name w:val="List Paragraph"/>
     <w:basedOn w:val="1"/>
     <w:qFormat/>

</xml_diff>